<commit_message>
updated report and gitignore
</commit_message>
<xml_diff>
--- a/Report.docx
+++ b/Report.docx
@@ -94,7 +94,7 @@
     <w:p>
       <w:pPr>
         <w:rPr>
-          <w:ins w:id="12" w:author="Abhishek Deep Nigam" w:date="2015-10-25T17:01:00Z"/>
+          <w:ins w:id="12" w:author="Abhishek Deep Nigam" w:date="2015-11-15T17:11:00Z"/>
         </w:rPr>
         <w:pPrChange w:id="13" w:author="Abhishek Deep Nigam" w:date="2015-11-09T20:52:00Z">
           <w:pPr>
@@ -102,13 +102,1091 @@
           </w:pPr>
         </w:pPrChange>
       </w:pPr>
-      <w:ins w:id="14" w:author="Abhishek Deep Nigam" w:date="2015-10-25T16:56:00Z">
-        <w:r>
-          <w:t>I</w:t>
+      <w:ins w:id="14" w:author="Abhishek Deep Nigam" w:date="2015-11-15T17:11:00Z">
+        <w:r>
+          <w:t xml:space="preserve">Our implementation is quite simple. We created an object that would hold matrices for the binary 0 (white) and 1 (black) for each class. </w:t>
         </w:r>
       </w:ins>
-      <w:bookmarkStart w:id="15" w:name="_GoBack"/>
-      <w:bookmarkEnd w:id="15"/>
+      <w:ins w:id="15" w:author="Abhishek Deep Nigam" w:date="2015-11-15T17:13:00Z">
+        <w:r>
+          <w:t xml:space="preserve">These matrices would be the size of an image. This meant that when we encountered a feature, we could simply find that exact location in a specific matrix and increment the count. For example, if we were looking at pixel (1,1) in a training image that represented the digit class </w:t>
+        </w:r>
+      </w:ins>
+      <w:ins w:id="16" w:author="Abhishek Deep Nigam" w:date="2015-11-15T17:14:00Z">
+        <w:r>
+          <w:t xml:space="preserve">5 and the pixel was black, we would go to the black matrix for class 5 and increment its count. </w:t>
+        </w:r>
+      </w:ins>
+      <w:ins w:id="17" w:author="Abhishek Deep Nigam" w:date="2015-11-15T17:15:00Z">
+        <w:r>
+          <w:t xml:space="preserve">We followed this procedure for every feature of every training image. </w:t>
+        </w:r>
+        <w:r>
+          <w:t>After doing this, we compared the testing data against the populated matrices for every single class, using the method described in the Assignment handout. For each testing image, we calculated its posterior probability for each class. We labelled it using the highest posterior probability.</w:t>
+        </w:r>
+      </w:ins>
+      <w:ins w:id="18" w:author="Abhishek Deep Nigam" w:date="2015-11-15T17:18:00Z">
+        <w:r>
+          <w:t xml:space="preserve"> Our results are shown below.</w:t>
+        </w:r>
+      </w:ins>
+    </w:p>
+    <w:p>
+      <w:pPr>
+        <w:rPr>
+          <w:ins w:id="19" w:author="Abhishek Deep Nigam" w:date="2015-11-15T17:21:00Z"/>
+        </w:rPr>
+        <w:pPrChange w:id="20" w:author="Abhishek Deep Nigam" w:date="2015-11-09T20:52:00Z">
+          <w:pPr>
+            <w:pStyle w:val="Heading3"/>
+          </w:pPr>
+        </w:pPrChange>
+      </w:pPr>
+      <w:ins w:id="21" w:author="Abhishek Deep Nigam" w:date="2015-10-25T16:56:00Z">
+        <w:r>
+          <w:t xml:space="preserve">We chose to use a smoothing factor of 1. This means that we assume that we have seen every value once more than </w:t>
+        </w:r>
+      </w:ins>
+      <w:ins w:id="22" w:author="Abhishek Deep Nigam" w:date="2015-11-15T17:05:00Z">
+        <w:r>
+          <w:t xml:space="preserve">its actual occurrence value. This made our results more accurate than using no smoothing factor. We chose not to use a larger smoothing factor; </w:t>
+        </w:r>
+      </w:ins>
+      <w:ins w:id="23" w:author="Abhishek Deep Nigam" w:date="2015-11-15T17:07:00Z">
+        <w:r>
+          <w:t>we did not want to over</w:t>
+        </w:r>
+      </w:ins>
+      <w:ins w:id="24" w:author="Abhishek Deep Nigam" w:date="2015-11-15T17:11:00Z">
+        <w:r>
+          <w:t>-</w:t>
+        </w:r>
+      </w:ins>
+      <w:ins w:id="25" w:author="Abhishek Deep Nigam" w:date="2015-11-15T17:07:00Z">
+        <w:r>
+          <w:t xml:space="preserve">count occurrences by more than 1. Using a smoothing factor of 1 means that if a particular feature never occurred for a given class, we could still operate under the assumption that it did occur once. This allows uncommon features to still be represented. Using a larger smoothing factor would have overrepresented features that do not occur very often. We did, however, build functionality to play around with smoothing factor. We made it possible to vary smoothing factor very easily. In our implementation, smoothing factor can be specified, which allows us to test different smoothing factors very easily. We found the best results with a smoothing factor of 1, as per our hypothesis. We want to represent all features, even if they occur uncommonly, but we do not want to </w:t>
+        </w:r>
+      </w:ins>
+      <w:ins w:id="26" w:author="Abhishek Deep Nigam" w:date="2015-11-15T17:11:00Z">
+        <w:r>
+          <w:t>over-represent</w:t>
+        </w:r>
+      </w:ins>
+      <w:ins w:id="27" w:author="Abhishek Deep Nigam" w:date="2015-11-15T17:07:00Z">
+        <w:r>
+          <w:t xml:space="preserve"> uncommon features, which larger smoothing factors would do.</w:t>
+        </w:r>
+      </w:ins>
+    </w:p>
+    <w:p>
+      <w:pPr>
+        <w:pStyle w:val="Heading4"/>
+        <w:rPr>
+          <w:ins w:id="28" w:author="Abhishek Deep Nigam" w:date="2015-11-15T17:21:00Z"/>
+        </w:rPr>
+        <w:pPrChange w:id="29" w:author="Abhishek Deep Nigam" w:date="2015-11-15T17:21:00Z">
+          <w:pPr>
+            <w:pStyle w:val="Heading3"/>
+          </w:pPr>
+        </w:pPrChange>
+      </w:pPr>
+      <w:ins w:id="30" w:author="Abhishek Deep Nigam" w:date="2015-11-15T17:21:00Z">
+        <w:r>
+          <w:lastRenderedPageBreak/>
+          <w:t>Results, as referenced above</w:t>
+        </w:r>
+      </w:ins>
+    </w:p>
+    <w:p>
+      <w:pPr>
+        <w:rPr>
+          <w:ins w:id="31" w:author="Abhishek Deep Nigam" w:date="2015-11-15T17:26:00Z"/>
+        </w:rPr>
+        <w:pPrChange w:id="32" w:author="Abhishek Deep Nigam" w:date="2015-11-15T17:21:00Z">
+          <w:pPr>
+            <w:pStyle w:val="Heading3"/>
+          </w:pPr>
+        </w:pPrChange>
+      </w:pPr>
+      <w:ins w:id="33" w:author="Abhishek Deep Nigam" w:date="2015-11-15T17:21:00Z">
+        <w:r>
+          <w:t>Our</w:t>
+        </w:r>
+      </w:ins>
+      <w:ins w:id="34" w:author="Abhishek Deep Nigam" w:date="2015-11-15T17:22:00Z">
+        <w:r>
+          <w:t xml:space="preserve"> overall accuracy rate for the digit data set is </w:t>
+        </w:r>
+      </w:ins>
+      <w:ins w:id="35" w:author="Abhishek Deep Nigam" w:date="2015-11-15T17:23:00Z">
+        <w:r>
+          <w:rPr>
+            <w:color w:val="0072C6" w:themeColor="accent1"/>
+          </w:rPr>
+          <w:t>77.1%</w:t>
+        </w:r>
+      </w:ins>
+    </w:p>
+    <w:p>
+      <w:pPr>
+        <w:rPr>
+          <w:ins w:id="36" w:author="Abhishek Deep Nigam" w:date="2015-11-15T17:26:00Z"/>
+        </w:rPr>
+        <w:pPrChange w:id="37" w:author="Abhishek Deep Nigam" w:date="2015-11-15T17:21:00Z">
+          <w:pPr>
+            <w:pStyle w:val="Heading3"/>
+          </w:pPr>
+        </w:pPrChange>
+      </w:pPr>
+      <w:ins w:id="38" w:author="Abhishek Deep Nigam" w:date="2015-11-15T17:26:00Z">
+        <w:r>
+          <w:t>Below are the classification rates for each digit. The format is as follows:</w:t>
+        </w:r>
+      </w:ins>
+    </w:p>
+    <w:p>
+      <w:pPr>
+        <w:jc w:val="center"/>
+        <w:rPr>
+          <w:i/>
+        </w:rPr>
+        <w:pPrChange w:id="39" w:author="Abhishek Deep Nigam" w:date="2015-11-15T17:21:00Z">
+          <w:pPr>
+            <w:pStyle w:val="Heading3"/>
+          </w:pPr>
+        </w:pPrChange>
+      </w:pPr>
+      <w:r>
+        <w:rPr>
+          <w:i/>
+        </w:rPr>
+        <w:t>(digit class, classification rate</w:t>
+      </w:r>
+      <w:r>
+        <w:rPr>
+          <w:i/>
+        </w:rPr>
+        <w:t xml:space="preserve"> – truncated after 3 decimal points</w:t>
+      </w:r>
+      <w:r>
+        <w:rPr>
+          <w:i/>
+        </w:rPr>
+        <w:t>)</w:t>
+      </w:r>
+    </w:p>
+    <w:p>
+      <w:pPr>
+        <w:spacing w:before="0" w:after="0" w:line="240" w:lineRule="auto"/>
+        <w:rPr>
+          <w:color w:val="0072C6" w:themeColor="accent1"/>
+        </w:rPr>
+      </w:pPr>
+      <w:r>
+        <w:rPr>
+          <w:color w:val="0072C6" w:themeColor="accent1"/>
+        </w:rPr>
+        <w:t>(0, 0.844</w:t>
+      </w:r>
+      <w:r>
+        <w:rPr>
+          <w:color w:val="0072C6" w:themeColor="accent1"/>
+        </w:rPr>
+        <w:t>)</w:t>
+      </w:r>
+    </w:p>
+    <w:p>
+      <w:pPr>
+        <w:spacing w:before="0" w:after="0" w:line="240" w:lineRule="auto"/>
+        <w:rPr>
+          <w:color w:val="0072C6" w:themeColor="accent1"/>
+        </w:rPr>
+      </w:pPr>
+      <w:r>
+        <w:rPr>
+          <w:color w:val="0072C6" w:themeColor="accent1"/>
+        </w:rPr>
+        <w:t>(1, 0.962</w:t>
+      </w:r>
+      <w:r>
+        <w:rPr>
+          <w:color w:val="0072C6" w:themeColor="accent1"/>
+        </w:rPr>
+        <w:t>)</w:t>
+      </w:r>
+    </w:p>
+    <w:p>
+      <w:pPr>
+        <w:spacing w:before="0" w:after="0" w:line="240" w:lineRule="auto"/>
+        <w:rPr>
+          <w:color w:val="0072C6" w:themeColor="accent1"/>
+        </w:rPr>
+      </w:pPr>
+      <w:r>
+        <w:rPr>
+          <w:color w:val="0072C6" w:themeColor="accent1"/>
+        </w:rPr>
+        <w:t>(2, 0.776</w:t>
+      </w:r>
+      <w:r>
+        <w:rPr>
+          <w:color w:val="0072C6" w:themeColor="accent1"/>
+        </w:rPr>
+        <w:t>)</w:t>
+      </w:r>
+    </w:p>
+    <w:p>
+      <w:pPr>
+        <w:spacing w:before="0" w:after="0" w:line="240" w:lineRule="auto"/>
+        <w:rPr>
+          <w:color w:val="0072C6" w:themeColor="accent1"/>
+        </w:rPr>
+      </w:pPr>
+      <w:r>
+        <w:rPr>
+          <w:color w:val="0072C6" w:themeColor="accent1"/>
+        </w:rPr>
+        <w:t>(3, 0.790</w:t>
+      </w:r>
+      <w:r>
+        <w:rPr>
+          <w:color w:val="0072C6" w:themeColor="accent1"/>
+        </w:rPr>
+        <w:t>)</w:t>
+      </w:r>
+    </w:p>
+    <w:p>
+      <w:pPr>
+        <w:spacing w:before="0" w:after="0" w:line="240" w:lineRule="auto"/>
+        <w:rPr>
+          <w:color w:val="0072C6" w:themeColor="accent1"/>
+        </w:rPr>
+      </w:pPr>
+      <w:r>
+        <w:rPr>
+          <w:color w:val="0072C6" w:themeColor="accent1"/>
+        </w:rPr>
+        <w:t>(4, 0.766</w:t>
+      </w:r>
+      <w:r>
+        <w:rPr>
+          <w:color w:val="0072C6" w:themeColor="accent1"/>
+        </w:rPr>
+        <w:t>)</w:t>
+      </w:r>
+    </w:p>
+    <w:p>
+      <w:pPr>
+        <w:spacing w:before="0" w:after="0" w:line="240" w:lineRule="auto"/>
+        <w:rPr>
+          <w:color w:val="0072C6" w:themeColor="accent1"/>
+        </w:rPr>
+      </w:pPr>
+      <w:r>
+        <w:rPr>
+          <w:color w:val="0072C6" w:themeColor="accent1"/>
+        </w:rPr>
+        <w:t>(5, 0.673</w:t>
+      </w:r>
+      <w:r>
+        <w:rPr>
+          <w:color w:val="0072C6" w:themeColor="accent1"/>
+        </w:rPr>
+        <w:t>)</w:t>
+      </w:r>
+    </w:p>
+    <w:p>
+      <w:pPr>
+        <w:spacing w:before="0" w:after="0" w:line="240" w:lineRule="auto"/>
+        <w:rPr>
+          <w:color w:val="0072C6" w:themeColor="accent1"/>
+        </w:rPr>
+      </w:pPr>
+      <w:r>
+        <w:rPr>
+          <w:color w:val="0072C6" w:themeColor="accent1"/>
+        </w:rPr>
+        <w:t>(6, 0.758</w:t>
+      </w:r>
+      <w:r>
+        <w:rPr>
+          <w:color w:val="0072C6" w:themeColor="accent1"/>
+        </w:rPr>
+        <w:t>)</w:t>
+      </w:r>
+    </w:p>
+    <w:p>
+      <w:pPr>
+        <w:spacing w:before="0" w:after="0" w:line="240" w:lineRule="auto"/>
+        <w:rPr>
+          <w:color w:val="0072C6" w:themeColor="accent1"/>
+        </w:rPr>
+      </w:pPr>
+      <w:r>
+        <w:rPr>
+          <w:color w:val="0072C6" w:themeColor="accent1"/>
+        </w:rPr>
+        <w:t>(7, 0.726</w:t>
+      </w:r>
+      <w:r>
+        <w:rPr>
+          <w:color w:val="0072C6" w:themeColor="accent1"/>
+        </w:rPr>
+        <w:t>)</w:t>
+      </w:r>
+    </w:p>
+    <w:p>
+      <w:pPr>
+        <w:spacing w:before="0" w:after="0" w:line="240" w:lineRule="auto"/>
+        <w:rPr>
+          <w:color w:val="0072C6" w:themeColor="accent1"/>
+        </w:rPr>
+      </w:pPr>
+      <w:r>
+        <w:rPr>
+          <w:color w:val="0072C6" w:themeColor="accent1"/>
+        </w:rPr>
+        <w:t>(8, 0.601</w:t>
+      </w:r>
+      <w:r>
+        <w:rPr>
+          <w:color w:val="0072C6" w:themeColor="accent1"/>
+        </w:rPr>
+        <w:t>)</w:t>
+      </w:r>
+    </w:p>
+    <w:p>
+      <w:pPr>
+        <w:spacing w:before="0" w:after="0" w:line="240" w:lineRule="auto"/>
+        <w:rPr>
+          <w:color w:val="0072C6" w:themeColor="accent1"/>
+        </w:rPr>
+      </w:pPr>
+      <w:r>
+        <w:rPr>
+          <w:color w:val="0072C6" w:themeColor="accent1"/>
+        </w:rPr>
+        <w:t>(9, 0.800</w:t>
+      </w:r>
+      <w:r>
+        <w:rPr>
+          <w:color w:val="0072C6" w:themeColor="accent1"/>
+        </w:rPr>
+        <w:t>)</w:t>
+      </w:r>
+    </w:p>
+    <w:p>
+      <w:r>
+        <w:t>Below is the confusion matrix. Percentages are truncated after 2 decimal points.</w:t>
+      </w:r>
+    </w:p>
+    <w:p>
+      <w:r>
+        <w:rPr>
+          <w:noProof/>
+          <w:lang w:eastAsia="en-US"/>
+        </w:rPr>
+        <w:drawing>
+          <wp:inline distT="0" distB="0" distL="0" distR="0" wp14:anchorId="0A87AB93" wp14:editId="294155F9">
+            <wp:extent cx="6492240" cy="1912620"/>
+            <wp:effectExtent l="0" t="0" r="10160" b="0"/>
+            <wp:docPr id="1" name="Picture 1"/>
+            <wp:cNvGraphicFramePr>
+              <a:graphicFrameLocks xmlns:a="http://schemas.openxmlformats.org/drawingml/2006/main" noChangeAspect="1"/>
+            </wp:cNvGraphicFramePr>
+            <a:graphic xmlns:a="http://schemas.openxmlformats.org/drawingml/2006/main">
+              <a:graphicData uri="http://schemas.openxmlformats.org/drawingml/2006/picture">
+                <pic:pic xmlns:pic="http://schemas.openxmlformats.org/drawingml/2006/picture">
+                  <pic:nvPicPr>
+                    <pic:cNvPr id="1" name="Screen Shot 2015-11-15 at 5.31.50 PM.png"/>
+                    <pic:cNvPicPr/>
+                  </pic:nvPicPr>
+                  <pic:blipFill>
+                    <a:blip r:embed="rId8">
+                      <a:extLst>
+                        <a:ext uri="{28A0092B-C50C-407E-A947-70E740481C1C}">
+                          <a14:useLocalDpi xmlns:a14="http://schemas.microsoft.com/office/drawing/2010/main" val="0"/>
+                        </a:ext>
+                      </a:extLst>
+                    </a:blip>
+                    <a:stretch>
+                      <a:fillRect/>
+                    </a:stretch>
+                  </pic:blipFill>
+                  <pic:spPr>
+                    <a:xfrm>
+                      <a:off x="0" y="0"/>
+                      <a:ext cx="6492240" cy="1912620"/>
+                    </a:xfrm>
+                    <a:prstGeom prst="rect">
+                      <a:avLst/>
+                    </a:prstGeom>
+                  </pic:spPr>
+                </pic:pic>
+              </a:graphicData>
+            </a:graphic>
+          </wp:inline>
+        </w:drawing>
+      </w:r>
+    </w:p>
+    <w:p>
+      <w:pPr>
+        <w:rPr>
+          <w:ins w:id="40" w:author="Abhishek Deep Nigam" w:date="2015-11-15T16:44:00Z"/>
+        </w:rPr>
+      </w:pPr>
+      <w:r>
+        <w:t>We also looked at odds ratios for the following sets of numbers: [(7,9</w:t>
+      </w:r>
+      <w:proofErr w:type="gramStart"/>
+      <w:r>
+        <w:t>),(</w:t>
+      </w:r>
+      <w:proofErr w:type="gramEnd"/>
+      <w:r>
+        <w:t>4,9),(5,3),(8,3)]. The results are below.</w:t>
+      </w:r>
+    </w:p>
+    <w:p>
+      <w:pPr>
+        <w:pStyle w:val="Heading3"/>
+        <w:rPr>
+          <w:ins w:id="41" w:author="Abhishek Deep Nigam" w:date="2015-11-15T16:44:00Z"/>
+        </w:rPr>
+      </w:pPr>
+      <w:ins w:id="42" w:author="Abhishek Deep Nigam" w:date="2015-11-15T16:44:00Z">
+        <w:r>
+          <w:lastRenderedPageBreak/>
+          <w:t>Extra Credit for Part 1</w:t>
+        </w:r>
+      </w:ins>
+    </w:p>
+    <w:p>
+      <w:pPr>
+        <w:pPrChange w:id="43" w:author="Abhishek Deep Nigam" w:date="2015-11-15T16:44:00Z">
+          <w:pPr>
+            <w:pStyle w:val="Heading3"/>
+          </w:pPr>
+        </w:pPrChange>
+      </w:pPr>
+      <w:ins w:id="44" w:author="Abhishek Deep Nigam" w:date="2015-11-15T16:44:00Z">
+        <w:r>
+          <w:t>We experimented with using ternary features. This is for bonus points</w:t>
+        </w:r>
+      </w:ins>
+      <w:ins w:id="45" w:author="Abhishek Deep Nigam" w:date="2015-11-15T16:45:00Z">
+        <w:r>
+          <w:t>.</w:t>
+        </w:r>
+      </w:ins>
+      <w:r>
+        <w:t xml:space="preserve"> Our implementation was similar, but we had matrices to represent white, gray, and black rather than just white and black. Our results reflected a small improvement. </w:t>
+      </w:r>
+    </w:p>
+    <w:p>
+      <w:pPr>
+        <w:rPr>
+          <w:ins w:id="46" w:author="Abhishek Deep Nigam" w:date="2015-11-15T16:44:00Z"/>
+          <w:color w:val="auto"/>
+        </w:rPr>
+      </w:pPr>
+      <w:r>
+        <w:t xml:space="preserve">Our overall accuracy improved to </w:t>
+      </w:r>
+      <w:r>
+        <w:rPr>
+          <w:color w:val="0072C6" w:themeColor="accent1"/>
+        </w:rPr>
+        <w:t xml:space="preserve">77.6%. </w:t>
+      </w:r>
+    </w:p>
+    <w:p>
+      <w:pPr>
+        <w:rPr>
+          <w:ins w:id="47" w:author="Abhishek Deep Nigam" w:date="2015-11-15T17:26:00Z"/>
+        </w:rPr>
+        <w:pPrChange w:id="48" w:author="Abhishek Deep Nigam" w:date="2015-11-15T17:21:00Z">
+          <w:pPr>
+            <w:pStyle w:val="Heading3"/>
+          </w:pPr>
+        </w:pPrChange>
+      </w:pPr>
+      <w:ins w:id="49" w:author="Abhishek Deep Nigam" w:date="2015-11-15T17:26:00Z">
+        <w:r>
+          <w:t>Below are the classification rates for each digit. The format is as follows:</w:t>
+        </w:r>
+      </w:ins>
+    </w:p>
+    <w:p>
+      <w:pPr>
+        <w:jc w:val="center"/>
+        <w:rPr>
+          <w:i/>
+        </w:rPr>
+        <w:pPrChange w:id="50" w:author="Abhishek Deep Nigam" w:date="2015-11-15T17:21:00Z">
+          <w:pPr>
+            <w:pStyle w:val="Heading3"/>
+          </w:pPr>
+        </w:pPrChange>
+      </w:pPr>
+      <w:r>
+        <w:rPr>
+          <w:i/>
+        </w:rPr>
+        <w:t>(digit class, classification rate</w:t>
+      </w:r>
+      <w:r>
+        <w:rPr>
+          <w:i/>
+        </w:rPr>
+        <w:t xml:space="preserve"> – truncated after 3 decimal points</w:t>
+      </w:r>
+      <w:r>
+        <w:rPr>
+          <w:i/>
+        </w:rPr>
+        <w:t>)</w:t>
+      </w:r>
+    </w:p>
+    <w:p>
+      <w:pPr>
+        <w:spacing w:before="0" w:after="0" w:line="240" w:lineRule="auto"/>
+        <w:rPr>
+          <w:color w:val="0072C6" w:themeColor="accent1"/>
+        </w:rPr>
+      </w:pPr>
+      <w:r>
+        <w:rPr>
+          <w:color w:val="0072C6" w:themeColor="accent1"/>
+        </w:rPr>
+        <w:t>(0, 0.833)</w:t>
+      </w:r>
+    </w:p>
+    <w:p>
+      <w:pPr>
+        <w:spacing w:before="0" w:after="0" w:line="240" w:lineRule="auto"/>
+        <w:rPr>
+          <w:color w:val="0072C6" w:themeColor="accent1"/>
+        </w:rPr>
+      </w:pPr>
+      <w:r>
+        <w:rPr>
+          <w:color w:val="0072C6" w:themeColor="accent1"/>
+        </w:rPr>
+        <w:t>(1, 0.953)</w:t>
+      </w:r>
+    </w:p>
+    <w:p>
+      <w:pPr>
+        <w:spacing w:before="0" w:after="0" w:line="240" w:lineRule="auto"/>
+        <w:rPr>
+          <w:color w:val="0072C6" w:themeColor="accent1"/>
+        </w:rPr>
+      </w:pPr>
+      <w:r>
+        <w:rPr>
+          <w:color w:val="0072C6" w:themeColor="accent1"/>
+        </w:rPr>
+        <w:t>(2, 0.766)</w:t>
+      </w:r>
+    </w:p>
+    <w:p>
+      <w:pPr>
+        <w:spacing w:before="0" w:after="0" w:line="240" w:lineRule="auto"/>
+        <w:rPr>
+          <w:color w:val="0072C6" w:themeColor="accent1"/>
+        </w:rPr>
+      </w:pPr>
+      <w:r>
+        <w:rPr>
+          <w:color w:val="0072C6" w:themeColor="accent1"/>
+        </w:rPr>
+        <w:t>(3, 0.8</w:t>
+      </w:r>
+      <w:r>
+        <w:rPr>
+          <w:color w:val="0072C6" w:themeColor="accent1"/>
+        </w:rPr>
+        <w:t>00</w:t>
+      </w:r>
+      <w:r>
+        <w:rPr>
+          <w:color w:val="0072C6" w:themeColor="accent1"/>
+        </w:rPr>
+        <w:t>)</w:t>
+      </w:r>
+    </w:p>
+    <w:p>
+      <w:pPr>
+        <w:spacing w:before="0" w:after="0" w:line="240" w:lineRule="auto"/>
+        <w:rPr>
+          <w:color w:val="0072C6" w:themeColor="accent1"/>
+        </w:rPr>
+      </w:pPr>
+      <w:r>
+        <w:rPr>
+          <w:color w:val="0072C6" w:themeColor="accent1"/>
+        </w:rPr>
+        <w:t>(4, 0.775</w:t>
+      </w:r>
+      <w:r>
+        <w:rPr>
+          <w:color w:val="0072C6" w:themeColor="accent1"/>
+        </w:rPr>
+        <w:t>)</w:t>
+      </w:r>
+    </w:p>
+    <w:p>
+      <w:pPr>
+        <w:spacing w:before="0" w:after="0" w:line="240" w:lineRule="auto"/>
+        <w:rPr>
+          <w:color w:val="0072C6" w:themeColor="accent1"/>
+        </w:rPr>
+      </w:pPr>
+      <w:r>
+        <w:rPr>
+          <w:color w:val="0072C6" w:themeColor="accent1"/>
+        </w:rPr>
+        <w:t>(5, 0.684)</w:t>
+      </w:r>
+    </w:p>
+    <w:p>
+      <w:pPr>
+        <w:spacing w:before="0" w:after="0" w:line="240" w:lineRule="auto"/>
+        <w:rPr>
+          <w:color w:val="0072C6" w:themeColor="accent1"/>
+        </w:rPr>
+      </w:pPr>
+      <w:r>
+        <w:rPr>
+          <w:color w:val="0072C6" w:themeColor="accent1"/>
+        </w:rPr>
+        <w:t>(6, 0.780)</w:t>
+      </w:r>
+    </w:p>
+    <w:p>
+      <w:pPr>
+        <w:spacing w:before="0" w:after="0" w:line="240" w:lineRule="auto"/>
+        <w:rPr>
+          <w:color w:val="0072C6" w:themeColor="accent1"/>
+        </w:rPr>
+      </w:pPr>
+      <w:r>
+        <w:rPr>
+          <w:color w:val="0072C6" w:themeColor="accent1"/>
+        </w:rPr>
+        <w:t>(7, 0.735)</w:t>
+      </w:r>
+    </w:p>
+    <w:p>
+      <w:pPr>
+        <w:spacing w:before="0" w:after="0" w:line="240" w:lineRule="auto"/>
+        <w:rPr>
+          <w:color w:val="0072C6" w:themeColor="accent1"/>
+        </w:rPr>
+      </w:pPr>
+      <w:r>
+        <w:rPr>
+          <w:color w:val="0072C6" w:themeColor="accent1"/>
+        </w:rPr>
+        <w:t>(8, 0.621)</w:t>
+      </w:r>
+    </w:p>
+    <w:p>
+      <w:pPr>
+        <w:spacing w:before="0" w:after="0" w:line="240" w:lineRule="auto"/>
+        <w:rPr>
+          <w:color w:val="0072C6" w:themeColor="accent1"/>
+        </w:rPr>
+      </w:pPr>
+      <w:r>
+        <w:rPr>
+          <w:color w:val="0072C6" w:themeColor="accent1"/>
+        </w:rPr>
+        <w:t>(9, 0.8</w:t>
+      </w:r>
+      <w:r>
+        <w:rPr>
+          <w:color w:val="0072C6" w:themeColor="accent1"/>
+        </w:rPr>
+        <w:t>00</w:t>
+      </w:r>
+      <w:r>
+        <w:rPr>
+          <w:color w:val="0072C6" w:themeColor="accent1"/>
+        </w:rPr>
+        <w:t>)</w:t>
+      </w:r>
+    </w:p>
+    <w:p>
+      <w:r>
+        <w:t>The confusion matrix is shown below.</w:t>
+      </w:r>
+    </w:p>
+    <w:p>
+      <w:r>
+        <w:rPr>
+          <w:noProof/>
+          <w:lang w:eastAsia="en-US"/>
+        </w:rPr>
+        <w:drawing>
+          <wp:inline distT="0" distB="0" distL="0" distR="0" wp14:anchorId="4BB85622" wp14:editId="35309E38">
+            <wp:extent cx="6492240" cy="1904365"/>
+            <wp:effectExtent l="0" t="0" r="10160" b="635"/>
+            <wp:docPr id="2" name="Picture 2"/>
+            <wp:cNvGraphicFramePr>
+              <a:graphicFrameLocks xmlns:a="http://schemas.openxmlformats.org/drawingml/2006/main" noChangeAspect="1"/>
+            </wp:cNvGraphicFramePr>
+            <a:graphic xmlns:a="http://schemas.openxmlformats.org/drawingml/2006/main">
+              <a:graphicData uri="http://schemas.openxmlformats.org/drawingml/2006/picture">
+                <pic:pic xmlns:pic="http://schemas.openxmlformats.org/drawingml/2006/picture">
+                  <pic:nvPicPr>
+                    <pic:cNvPr id="2" name="Screen Shot 2015-11-15 at 5.51.21 PM.png"/>
+                    <pic:cNvPicPr/>
+                  </pic:nvPicPr>
+                  <pic:blipFill>
+                    <a:blip r:embed="rId9">
+                      <a:extLst>
+                        <a:ext uri="{28A0092B-C50C-407E-A947-70E740481C1C}">
+                          <a14:useLocalDpi xmlns:a14="http://schemas.microsoft.com/office/drawing/2010/main" val="0"/>
+                        </a:ext>
+                      </a:extLst>
+                    </a:blip>
+                    <a:stretch>
+                      <a:fillRect/>
+                    </a:stretch>
+                  </pic:blipFill>
+                  <pic:spPr>
+                    <a:xfrm>
+                      <a:off x="0" y="0"/>
+                      <a:ext cx="6492240" cy="1904365"/>
+                    </a:xfrm>
+                    <a:prstGeom prst="rect">
+                      <a:avLst/>
+                    </a:prstGeom>
+                  </pic:spPr>
+                </pic:pic>
+              </a:graphicData>
+            </a:graphic>
+          </wp:inline>
+        </w:drawing>
+      </w:r>
+    </w:p>
+    <w:p>
+      <w:r>
+        <w:t xml:space="preserve">It appears that ternary features did not make a significant improvement upon classification. However, we do believe that weighting gray values differently could be worth further exploration. </w:t>
+      </w:r>
+    </w:p>
+    <w:p>
+      <w:pPr>
+        <w:pPrChange w:id="51" w:author="Abhishek Deep Nigam" w:date="2015-11-15T16:44:00Z">
+          <w:pPr>
+            <w:pStyle w:val="Heading3"/>
+          </w:pPr>
+        </w:pPrChange>
+      </w:pPr>
+      <w:ins w:id="52" w:author="Abhishek Deep Nigam" w:date="2015-11-15T16:45:00Z">
+        <w:r>
+          <w:lastRenderedPageBreak/>
+          <w:t xml:space="preserve">We applied our Naïve Bayes Classifier to the face data set. </w:t>
+        </w:r>
+      </w:ins>
+      <w:ins w:id="53" w:author="Abhishek Deep Nigam" w:date="2015-11-15T17:56:00Z">
+        <w:r>
+          <w:t xml:space="preserve">The implementation was very similar to the digit data set, except that there were only two classes and </w:t>
+        </w:r>
+      </w:ins>
+      <w:ins w:id="54" w:author="Abhishek Deep Nigam" w:date="2015-11-15T17:57:00Z">
+        <w:r>
+          <w:t xml:space="preserve">that </w:t>
+        </w:r>
+      </w:ins>
+      <w:ins w:id="55" w:author="Abhishek Deep Nigam" w:date="2015-11-15T17:56:00Z">
+        <w:r>
+          <w:t xml:space="preserve">there were more features per image. </w:t>
+        </w:r>
+      </w:ins>
+      <w:ins w:id="56" w:author="Abhishek Deep Nigam" w:date="2015-11-15T16:45:00Z">
+        <w:r>
+          <w:t>This is for bonus points.</w:t>
+        </w:r>
+      </w:ins>
+      <w:r>
+        <w:t xml:space="preserve"> </w:t>
+      </w:r>
+    </w:p>
+    <w:p>
+      <w:r>
+        <w:t xml:space="preserve">Our overall accuracy was </w:t>
+      </w:r>
+      <w:r>
+        <w:rPr>
+          <w:color w:val="0072C6" w:themeColor="accent1"/>
+        </w:rPr>
+        <w:t>90.6%</w:t>
+      </w:r>
+      <w:r>
+        <w:t>.</w:t>
+      </w:r>
+    </w:p>
+    <w:p>
+      <w:r>
+        <w:t>Below is the classification rate for each class. The format is as follows</w:t>
+      </w:r>
+      <w:ins w:id="57" w:author="Abhishek Deep Nigam" w:date="2015-11-15T17:54:00Z">
+        <w:r>
+          <w:t>, with 0 being not face and 1 being a face</w:t>
+        </w:r>
+      </w:ins>
+      <w:r>
+        <w:t>:</w:t>
+      </w:r>
+    </w:p>
+    <w:p>
+      <w:pPr>
+        <w:jc w:val="center"/>
+        <w:rPr>
+          <w:ins w:id="58" w:author="Abhishek Deep Nigam" w:date="2015-11-15T17:53:00Z"/>
+          <w:i/>
+        </w:rPr>
+      </w:pPr>
+      <w:ins w:id="59" w:author="Abhishek Deep Nigam" w:date="2015-11-15T17:53:00Z">
+        <w:r>
+          <w:rPr>
+            <w:i/>
+          </w:rPr>
+          <w:t>(</w:t>
+        </w:r>
+        <w:r>
+          <w:rPr>
+            <w:i/>
+          </w:rPr>
+          <w:t xml:space="preserve">face </w:t>
+        </w:r>
+        <w:r>
+          <w:rPr>
+            <w:i/>
+          </w:rPr>
+          <w:t>class, classification rate</w:t>
+        </w:r>
+        <w:r>
+          <w:rPr>
+            <w:i/>
+          </w:rPr>
+          <w:t xml:space="preserve"> – truncated after 3 decimal points</w:t>
+        </w:r>
+        <w:r>
+          <w:rPr>
+            <w:i/>
+          </w:rPr>
+          <w:t>)</w:t>
+        </w:r>
+      </w:ins>
+    </w:p>
+    <w:p>
+      <w:pPr>
+        <w:spacing w:before="0" w:after="0" w:line="240" w:lineRule="auto"/>
+        <w:rPr>
+          <w:ins w:id="60" w:author="Abhishek Deep Nigam" w:date="2015-11-15T17:54:00Z"/>
+          <w:color w:val="0072C6" w:themeColor="accent1"/>
+          <w:rPrChange w:id="61" w:author="Abhishek Deep Nigam" w:date="2015-11-15T17:56:00Z">
+            <w:rPr>
+              <w:ins w:id="62" w:author="Abhishek Deep Nigam" w:date="2015-11-15T17:54:00Z"/>
+            </w:rPr>
+          </w:rPrChange>
+        </w:rPr>
+        <w:pPrChange w:id="63" w:author="Abhishek Deep Nigam" w:date="2015-11-15T17:56:00Z">
+          <w:pPr>
+            <w:jc w:val="center"/>
+          </w:pPr>
+        </w:pPrChange>
+      </w:pPr>
+      <w:ins w:id="64" w:author="Abhishek Deep Nigam" w:date="2015-11-15T17:54:00Z">
+        <w:r>
+          <w:rPr>
+            <w:color w:val="0072C6" w:themeColor="accent1"/>
+            <w:rPrChange w:id="65" w:author="Abhishek Deep Nigam" w:date="2015-11-15T17:56:00Z">
+              <w:rPr/>
+            </w:rPrChange>
+          </w:rPr>
+          <w:t>(0, 0.883)</w:t>
+        </w:r>
+      </w:ins>
+    </w:p>
+    <w:p>
+      <w:pPr>
+        <w:spacing w:before="0" w:after="0" w:line="240" w:lineRule="auto"/>
+        <w:jc w:val="center"/>
+        <w:rPr>
+          <w:del w:id="66" w:author="Abhishek Deep Nigam" w:date="2015-11-15T17:53:00Z"/>
+          <w:color w:val="0072C6" w:themeColor="accent1"/>
+          <w:rPrChange w:id="67" w:author="Abhishek Deep Nigam" w:date="2015-11-15T17:56:00Z">
+            <w:rPr>
+              <w:del w:id="68" w:author="Abhishek Deep Nigam" w:date="2015-11-15T17:53:00Z"/>
+            </w:rPr>
+          </w:rPrChange>
+        </w:rPr>
+        <w:pPrChange w:id="69" w:author="Abhishek Deep Nigam" w:date="2015-11-15T17:56:00Z">
+          <w:pPr/>
+        </w:pPrChange>
+      </w:pPr>
+      <w:ins w:id="70" w:author="Abhishek Deep Nigam" w:date="2015-11-15T17:54:00Z">
+        <w:r>
+          <w:rPr>
+            <w:color w:val="0072C6" w:themeColor="accent1"/>
+            <w:rPrChange w:id="71" w:author="Abhishek Deep Nigam" w:date="2015-11-15T17:56:00Z">
+              <w:rPr/>
+            </w:rPrChange>
+          </w:rPr>
+          <w:t>(1, 0.931)</w:t>
+        </w:r>
+      </w:ins>
+    </w:p>
+    <w:p>
+      <w:pPr>
+        <w:spacing w:before="0" w:after="0" w:line="240" w:lineRule="auto"/>
+        <w:pPrChange w:id="72" w:author="Abhishek Deep Nigam" w:date="2015-11-15T17:56:00Z">
+          <w:pPr>
+            <w:pStyle w:val="Heading3"/>
+          </w:pPr>
+        </w:pPrChange>
+      </w:pPr>
+    </w:p>
+    <w:p>
+      <w:pPr>
+        <w:rPr>
+          <w:ins w:id="73" w:author="Abhishek Deep Nigam" w:date="2015-11-15T17:55:00Z"/>
+        </w:rPr>
+      </w:pPr>
+      <w:ins w:id="74" w:author="Abhishek Deep Nigam" w:date="2015-11-15T17:55:00Z">
+        <w:r>
+          <w:t>The confusion matrix is shown below.</w:t>
+        </w:r>
+      </w:ins>
+    </w:p>
+    <w:p>
+      <w:pPr>
+        <w:rPr>
+          <w:ins w:id="75" w:author="Abhishek Deep Nigam" w:date="2015-11-15T17:55:00Z"/>
+        </w:rPr>
+      </w:pPr>
+      <w:ins w:id="76" w:author="Abhishek Deep Nigam" w:date="2015-11-15T17:56:00Z">
+        <w:r>
+          <w:rPr>
+            <w:noProof/>
+            <w:lang w:eastAsia="en-US"/>
+          </w:rPr>
+          <w:drawing>
+            <wp:inline distT="0" distB="0" distL="0" distR="0" wp14:anchorId="7EDCB7B4" wp14:editId="37EDB031">
+              <wp:extent cx="2057400" cy="698500"/>
+              <wp:effectExtent l="0" t="0" r="0" b="12700"/>
+              <wp:docPr id="4" name="Picture 4"/>
+              <wp:cNvGraphicFramePr>
+                <a:graphicFrameLocks xmlns:a="http://schemas.openxmlformats.org/drawingml/2006/main" noChangeAspect="1"/>
+              </wp:cNvGraphicFramePr>
+              <a:graphic xmlns:a="http://schemas.openxmlformats.org/drawingml/2006/main">
+                <a:graphicData uri="http://schemas.openxmlformats.org/drawingml/2006/picture">
+                  <pic:pic xmlns:pic="http://schemas.openxmlformats.org/drawingml/2006/picture">
+                    <pic:nvPicPr>
+                      <pic:cNvPr id="4" name="Screen Shot 2015-11-15 at 5.56.01 PM.png"/>
+                      <pic:cNvPicPr/>
+                    </pic:nvPicPr>
+                    <pic:blipFill>
+                      <a:blip r:embed="rId10">
+                        <a:extLst>
+                          <a:ext uri="{28A0092B-C50C-407E-A947-70E740481C1C}">
+                            <a14:useLocalDpi xmlns:a14="http://schemas.microsoft.com/office/drawing/2010/main" val="0"/>
+                          </a:ext>
+                        </a:extLst>
+                      </a:blip>
+                      <a:stretch>
+                        <a:fillRect/>
+                      </a:stretch>
+                    </pic:blipFill>
+                    <pic:spPr>
+                      <a:xfrm>
+                        <a:off x="0" y="0"/>
+                        <a:ext cx="2057400" cy="698500"/>
+                      </a:xfrm>
+                      <a:prstGeom prst="rect">
+                        <a:avLst/>
+                      </a:prstGeom>
+                    </pic:spPr>
+                  </pic:pic>
+                </a:graphicData>
+              </a:graphic>
+            </wp:inline>
+          </w:drawing>
+        </w:r>
+      </w:ins>
+    </w:p>
+    <w:p>
+      <w:pPr>
+        <w:rPr>
+          <w:ins w:id="77" w:author="Abhishek Deep Nigam" w:date="2015-11-15T18:00:00Z"/>
+        </w:rPr>
+      </w:pPr>
+      <w:ins w:id="78" w:author="Abhishek Deep Nigam" w:date="2015-11-15T18:00:00Z">
+        <w:r>
+          <w:t>This whole section was for bonus points.</w:t>
+        </w:r>
+      </w:ins>
+    </w:p>
+    <w:p>
+      <w:pPr>
+        <w:rPr>
+          <w:ins w:id="79" w:author="Abhishek Deep Nigam" w:date="2015-11-15T18:01:00Z"/>
+        </w:rPr>
+      </w:pPr>
+      <w:ins w:id="80" w:author="Abhishek Deep Nigam" w:date="2015-11-15T18:01:00Z">
+        <w:r>
+          <w:br w:type="page"/>
+        </w:r>
+      </w:ins>
+    </w:p>
+    <w:p>
+      <w:pPr>
+        <w:pStyle w:val="Heading2"/>
+        <w:rPr>
+          <w:ins w:id="81" w:author="Abhishek Deep Nigam" w:date="2015-11-15T18:01:00Z"/>
+        </w:rPr>
+        <w:pPrChange w:id="82" w:author="Abhishek Deep Nigam" w:date="2015-11-15T18:01:00Z">
+          <w:pPr>
+            <w:pStyle w:val="Heading3"/>
+          </w:pPr>
+        </w:pPrChange>
+      </w:pPr>
+      <w:ins w:id="83" w:author="Abhishek Deep Nigam" w:date="2015-11-15T18:01:00Z">
+        <w:r>
+          <w:lastRenderedPageBreak/>
+          <w:t>Part 2: Document Classification</w:t>
+        </w:r>
+      </w:ins>
+    </w:p>
+    <w:p>
+      <w:pPr>
+        <w:pStyle w:val="Heading3"/>
+        <w:rPr>
+          <w:ins w:id="84" w:author="Abhishek Deep Nigam" w:date="2015-10-25T17:01:00Z"/>
+          <w:rPrChange w:id="85" w:author="Abhishek Deep Nigam" w:date="2015-11-15T18:01:00Z">
+            <w:rPr>
+              <w:ins w:id="86" w:author="Abhishek Deep Nigam" w:date="2015-10-25T17:01:00Z"/>
+            </w:rPr>
+          </w:rPrChange>
+        </w:rPr>
+        <w:pPrChange w:id="87" w:author="Abhishek Deep Nigam" w:date="2015-11-15T18:01:00Z">
+          <w:pPr>
+            <w:pStyle w:val="Heading3"/>
+          </w:pPr>
+        </w:pPrChange>
+      </w:pPr>
+      <w:ins w:id="88" w:author="Abhishek Deep Nigam" w:date="2015-11-15T18:01:00Z">
+        <w:r>
+          <w:t>1.1</w:t>
+        </w:r>
+      </w:ins>
+      <w:bookmarkStart w:id="89" w:name="_GoBack"/>
+      <w:bookmarkEnd w:id="89"/>
     </w:p>
     <w:p>
       <w:pPr>
@@ -119,9 +1197,9 @@
         </w:numPr>
         <w:ind w:left="936" w:hanging="360"/>
         <w:rPr>
-          <w:del w:id="16" w:author="Abhishek Deep Nigam" w:date="2015-10-21T23:55:00Z"/>
-        </w:rPr>
-        <w:pPrChange w:id="17" w:author="Abhishek Deep Nigam" w:date="2015-11-09T20:52:00Z">
+          <w:del w:id="90" w:author="Abhishek Deep Nigam" w:date="2015-10-21T23:55:00Z"/>
+        </w:rPr>
+        <w:pPrChange w:id="91" w:author="Abhishek Deep Nigam" w:date="2015-11-09T20:52:00Z">
           <w:pPr>
             <w:pStyle w:val="ListBullet"/>
           </w:pPr>
@@ -131,9 +1209,9 @@
     <w:p>
       <w:pPr>
         <w:rPr>
-          <w:del w:id="18" w:author="Abhishek Deep Nigam" w:date="2015-10-21T23:55:00Z"/>
-        </w:rPr>
-        <w:pPrChange w:id="19" w:author="Abhishek Deep Nigam" w:date="2015-10-26T01:03:00Z">
+          <w:del w:id="92" w:author="Abhishek Deep Nigam" w:date="2015-10-21T23:55:00Z"/>
+        </w:rPr>
+        <w:pPrChange w:id="93" w:author="Abhishek Deep Nigam" w:date="2015-10-26T01:03:00Z">
           <w:pPr>
             <w:pStyle w:val="ListBullet"/>
           </w:pPr>
@@ -149,16 +1227,16 @@
         </w:numPr>
         <w:ind w:left="936"/>
         <w:rPr>
-          <w:del w:id="20" w:author="Abhishek Deep Nigam" w:date="2015-10-21T23:55:00Z"/>
+          <w:del w:id="94" w:author="Abhishek Deep Nigam" w:date="2015-10-21T23:55:00Z"/>
           <w:sz w:val="16"/>
           <w:szCs w:val="16"/>
-          <w:rPrChange w:id="21" w:author="Abhishek Deep Nigam" w:date="2015-10-26T01:01:00Z">
+          <w:rPrChange w:id="95" w:author="Abhishek Deep Nigam" w:date="2015-10-26T01:01:00Z">
             <w:rPr>
-              <w:del w:id="22" w:author="Abhishek Deep Nigam" w:date="2015-10-21T23:55:00Z"/>
+              <w:del w:id="96" w:author="Abhishek Deep Nigam" w:date="2015-10-21T23:55:00Z"/>
             </w:rPr>
           </w:rPrChange>
         </w:rPr>
-        <w:pPrChange w:id="23" w:author="Abhishek Deep Nigam" w:date="2015-10-21T23:55:00Z">
+        <w:pPrChange w:id="97" w:author="Abhishek Deep Nigam" w:date="2015-10-21T23:55:00Z">
           <w:pPr>
             <w:pStyle w:val="ListBullet"/>
           </w:pPr>
@@ -169,9 +1247,9 @@
       <w:pPr>
         <w:ind w:left="936" w:hanging="360"/>
         <w:rPr>
-          <w:del w:id="24" w:author="Abhishek Deep Nigam" w:date="2015-10-21T23:55:00Z"/>
-        </w:rPr>
-        <w:pPrChange w:id="25" w:author="Abhishek Deep Nigam" w:date="2015-10-26T01:02:00Z">
+          <w:del w:id="98" w:author="Abhishek Deep Nigam" w:date="2015-10-21T23:55:00Z"/>
+        </w:rPr>
+        <w:pPrChange w:id="99" w:author="Abhishek Deep Nigam" w:date="2015-10-26T01:02:00Z">
           <w:pPr/>
         </w:pPrChange>
       </w:pPr>
@@ -184,7 +1262,7 @@
           <w:numId w:val="0"/>
         </w:numPr>
         <w:ind w:left="936"/>
-        <w:pPrChange w:id="26" w:author="Abhishek Deep Nigam" w:date="2015-10-21T23:55:00Z">
+        <w:pPrChange w:id="100" w:author="Abhishek Deep Nigam" w:date="2015-10-21T23:55:00Z">
           <w:pPr>
             <w:pStyle w:val="ListBullet"/>
           </w:pPr>
@@ -192,10 +1270,10 @@
       </w:pPr>
     </w:p>
     <w:sectPr>
-      <w:headerReference w:type="default" r:id="rId8"/>
-      <w:footerReference w:type="default" r:id="rId9"/>
-      <w:headerReference w:type="first" r:id="rId10"/>
-      <w:footerReference w:type="first" r:id="rId11"/>
+      <w:headerReference w:type="default" r:id="rId11"/>
+      <w:footerReference w:type="default" r:id="rId12"/>
+      <w:headerReference w:type="first" r:id="rId13"/>
+      <w:footerReference w:type="first" r:id="rId14"/>
       <w:pgSz w:w="12240" w:h="15840"/>
       <w:pgMar w:top="1901" w:right="1008" w:bottom="1440" w:left="1008" w:header="720" w:footer="432" w:gutter="0"/>
       <w:cols w:space="720"/>
@@ -266,7 +1344,7 @@
           <w:rPr>
             <w:noProof/>
           </w:rPr>
-          <w:t>126</w:t>
+          <w:t>5</w:t>
         </w:r>
         <w:r>
           <w:rPr>
@@ -287,11 +1365,11 @@
       <w:pStyle w:val="Footer"/>
       <w:framePr w:wrap="none" w:vAnchor="text" w:hAnchor="margin" w:y="1"/>
       <w:rPr>
-        <w:ins w:id="32" w:author="Abhishek Deep Nigam" w:date="2015-10-21T23:53:00Z"/>
+        <w:ins w:id="106" w:author="Abhishek Deep Nigam" w:date="2015-10-21T23:53:00Z"/>
         <w:rStyle w:val="PageNumber"/>
       </w:rPr>
     </w:pPr>
-    <w:ins w:id="33" w:author="Abhishek Deep Nigam" w:date="2015-10-21T23:53:00Z">
+    <w:ins w:id="107" w:author="Abhishek Deep Nigam" w:date="2015-10-21T23:53:00Z">
       <w:r>
         <w:rPr>
           <w:rStyle w:val="PageNumber"/>
@@ -318,7 +1396,7 @@
       </w:rPr>
       <w:t>1</w:t>
     </w:r>
-    <w:ins w:id="34" w:author="Abhishek Deep Nigam" w:date="2015-10-21T23:53:00Z">
+    <w:ins w:id="108" w:author="Abhishek Deep Nigam" w:date="2015-10-21T23:53:00Z">
       <w:r>
         <w:rPr>
           <w:rStyle w:val="PageNumber"/>
@@ -332,13 +1410,13 @@
       <w:pStyle w:val="Footer"/>
       <w:ind w:firstLine="360"/>
       <w:jc w:val="center"/>
-      <w:pPrChange w:id="35" w:author="Abhishek Deep Nigam" w:date="2015-10-21T23:53:00Z">
+      <w:pPrChange w:id="109" w:author="Abhishek Deep Nigam" w:date="2015-10-21T23:53:00Z">
         <w:pPr>
           <w:pStyle w:val="Footer"/>
         </w:pPr>
       </w:pPrChange>
     </w:pPr>
-    <w:ins w:id="36" w:author="Abhishek Deep Nigam" w:date="2015-10-21T23:53:00Z">
+    <w:ins w:id="110" w:author="Abhishek Deep Nigam" w:date="2015-10-21T23:53:00Z">
       <w:r>
         <w:t>University of Illinois at Urbana-Champaign</w:t>
       </w:r>
@@ -381,10 +1459,10 @@
       <w:pStyle w:val="Header"/>
       <w:jc w:val="right"/>
       <w:rPr>
-        <w:ins w:id="27" w:author="Abhishek Deep Nigam" w:date="2015-10-26T02:29:00Z"/>
+        <w:ins w:id="101" w:author="Abhishek Deep Nigam" w:date="2015-10-26T02:29:00Z"/>
       </w:rPr>
     </w:pPr>
-    <w:ins w:id="28" w:author="Abhishek Deep Nigam" w:date="2015-10-26T02:29:00Z">
+    <w:ins w:id="102" w:author="Abhishek Deep Nigam" w:date="2015-10-26T02:29:00Z">
       <w:r>
         <w:t xml:space="preserve">Jakub </w:t>
       </w:r>
@@ -403,10 +1481,10 @@
       <w:pStyle w:val="Header"/>
       <w:jc w:val="right"/>
       <w:rPr>
-        <w:ins w:id="29" w:author="Abhishek Deep Nigam" w:date="2015-10-26T02:29:00Z"/>
+        <w:ins w:id="103" w:author="Abhishek Deep Nigam" w:date="2015-10-26T02:29:00Z"/>
       </w:rPr>
     </w:pPr>
-    <w:ins w:id="30" w:author="Abhishek Deep Nigam" w:date="2015-10-26T02:29:00Z">
+    <w:ins w:id="104" w:author="Abhishek Deep Nigam" w:date="2015-10-26T02:29:00Z">
       <w:r>
         <w:t>Abhishek Nigam – adnigam2 (3 units)</w:t>
       </w:r>
@@ -416,7 +1494,7 @@
     <w:pPr>
       <w:pStyle w:val="Header"/>
       <w:jc w:val="right"/>
-      <w:pPrChange w:id="31" w:author="Abhishek Deep Nigam" w:date="2015-10-26T02:29:00Z">
+      <w:pPrChange w:id="105" w:author="Abhishek Deep Nigam" w:date="2015-10-26T02:29:00Z">
         <w:pPr>
           <w:pStyle w:val="Header"/>
         </w:pPr>
@@ -3364,7 +4442,7 @@
 </file>
 
 <file path=customXml/itemProps1.xml><?xml version="1.0" encoding="utf-8"?>
-<ds:datastoreItem xmlns:ds="http://schemas.openxmlformats.org/officeDocument/2006/customXml" ds:itemID="{E3C85457-84FB-AC41-8A76-65F4A7B7F595}">
+<ds:datastoreItem xmlns:ds="http://schemas.openxmlformats.org/officeDocument/2006/customXml" ds:itemID="{596A017C-A2A2-7640-BE0B-AE95E1258174}">
   <ds:schemaRefs>
     <ds:schemaRef ds:uri="http://schemas.openxmlformats.org/officeDocument/2006/bibliography"/>
   </ds:schemaRefs>

</xml_diff>